<commit_message>
Added flowchart in report Added stand alone flowchart for better viewing
</commit_message>
<xml_diff>
--- a/FSA.docx
+++ b/FSA.docx
@@ -10,6 +10,7 @@
           <w:docPartUnique/>
         </w:docPartObj>
       </w:sdtPr>
+      <w:sdtEndPr/>
       <w:sdtContent>
         <w:p/>
         <w:p>
@@ -190,6 +191,7 @@
                                       <w:dataBinding w:prefixMappings="xmlns:ns0='http://purl.org/dc/elements/1.1/' xmlns:ns1='http://schemas.openxmlformats.org/package/2006/metadata/core-properties' " w:xpath="/ns1:coreProperties[1]/ns0:title[1]" w:storeItemID="{6C3C8BC8-F283-45AE-878A-BAB7291924A1}"/>
                                       <w:text/>
                                     </w:sdtPr>
+                                    <w:sdtEndPr/>
                                     <w:sdtContent>
                                       <w:r>
                                         <w:rPr>
@@ -361,6 +363,7 @@
                                 <w:dataBinding w:prefixMappings="xmlns:ns0='http://purl.org/dc/elements/1.1/' xmlns:ns1='http://schemas.openxmlformats.org/package/2006/metadata/core-properties' " w:xpath="/ns1:coreProperties[1]/ns0:title[1]" w:storeItemID="{6C3C8BC8-F283-45AE-878A-BAB7291924A1}"/>
                                 <w:text/>
                               </w:sdtPr>
+                              <w:sdtEndPr/>
                               <w:sdtContent>
                                 <w:r>
                                   <w:rPr>
@@ -464,6 +467,7 @@
                                     <w:dataBinding w:prefixMappings="xmlns:ns0='http://schemas.openxmlformats.org/officeDocument/2006/extended-properties' " w:xpath="/ns0:Properties[1]/ns0:Company[1]" w:storeItemID="{6668398D-A668-4E3E-A5EB-62B293D839F1}"/>
                                     <w:text/>
                                   </w:sdtPr>
+                                  <w:sdtEndPr/>
                                   <w:sdtContent>
                                     <w:r>
                                       <w:rPr>
@@ -506,6 +510,7 @@
                                     <w:dataBinding w:prefixMappings="xmlns:ns0='http://schemas.microsoft.com/office/2006/coverPageProps' " w:xpath="/ns0:CoverPageProperties[1]/ns0:CompanyAddress[1]" w:storeItemID="{55AF091B-3C7A-41E3-B477-F2FDAA23CFDA}"/>
                                     <w:text/>
                                   </w:sdtPr>
+                                  <w:sdtEndPr/>
                                   <w:sdtContent>
                                     <w:r>
                                       <w:rPr>
@@ -570,6 +575,7 @@
                               <w:dataBinding w:prefixMappings="xmlns:ns0='http://schemas.openxmlformats.org/officeDocument/2006/extended-properties' " w:xpath="/ns0:Properties[1]/ns0:Company[1]" w:storeItemID="{6668398D-A668-4E3E-A5EB-62B293D839F1}"/>
                               <w:text/>
                             </w:sdtPr>
+                            <w:sdtEndPr/>
                             <w:sdtContent>
                               <w:r>
                                 <w:rPr>
@@ -612,6 +618,7 @@
                               <w:dataBinding w:prefixMappings="xmlns:ns0='http://schemas.microsoft.com/office/2006/coverPageProps' " w:xpath="/ns0:CoverPageProperties[1]/ns0:CompanyAddress[1]" w:storeItemID="{55AF091B-3C7A-41E3-B477-F2FDAA23CFDA}"/>
                               <w:text/>
                             </w:sdtPr>
+                            <w:sdtEndPr/>
                             <w:sdtContent>
                               <w:r>
                                 <w:rPr>
@@ -710,6 +717,7 @@
                                   <w:dataBinding w:prefixMappings="xmlns:ns0='http://purl.org/dc/elements/1.1/' xmlns:ns1='http://schemas.openxmlformats.org/package/2006/metadata/core-properties' " w:xpath="/ns1:coreProperties[1]/ns0:subject[1]" w:storeItemID="{6C3C8BC8-F283-45AE-878A-BAB7291924A1}"/>
                                   <w:text/>
                                 </w:sdtPr>
+                                <w:sdtEndPr/>
                                 <w:sdtContent>
                                   <w:p>
                                     <w:pPr>
@@ -749,6 +757,7 @@
                                   <w:dataBinding w:prefixMappings="xmlns:ns0='http://purl.org/dc/elements/1.1/' xmlns:ns1='http://schemas.openxmlformats.org/package/2006/metadata/core-properties' " w:xpath="/ns1:coreProperties[1]/ns0:creator[1]" w:storeItemID="{6C3C8BC8-F283-45AE-878A-BAB7291924A1}"/>
                                   <w:text/>
                                 </w:sdtPr>
+                                <w:sdtEndPr/>
                                 <w:sdtContent>
                                   <w:p>
                                     <w:pPr>
@@ -814,6 +823,7 @@
                             <w:dataBinding w:prefixMappings="xmlns:ns0='http://purl.org/dc/elements/1.1/' xmlns:ns1='http://schemas.openxmlformats.org/package/2006/metadata/core-properties' " w:xpath="/ns1:coreProperties[1]/ns0:subject[1]" w:storeItemID="{6C3C8BC8-F283-45AE-878A-BAB7291924A1}"/>
                             <w:text/>
                           </w:sdtPr>
+                          <w:sdtEndPr/>
                           <w:sdtContent>
                             <w:p>
                               <w:pPr>
@@ -853,6 +863,7 @@
                             <w:dataBinding w:prefixMappings="xmlns:ns0='http://purl.org/dc/elements/1.1/' xmlns:ns1='http://schemas.openxmlformats.org/package/2006/metadata/core-properties' " w:xpath="/ns1:coreProperties[1]/ns0:creator[1]" w:storeItemID="{6C3C8BC8-F283-45AE-878A-BAB7291924A1}"/>
                             <w:text/>
                           </w:sdtPr>
+                          <w:sdtEndPr/>
                           <w:sdtContent>
                             <w:p>
                               <w:pPr>
@@ -973,6 +984,7 @@
                                     <w:calendar w:val="gregorian"/>
                                   </w:date>
                                 </w:sdtPr>
+                                <w:sdtEndPr/>
                                 <w:sdtContent>
                                   <w:p>
                                     <w:pPr>
@@ -1040,6 +1052,7 @@
                               <w:calendar w:val="gregorian"/>
                             </w:date>
                           </w:sdtPr>
+                          <w:sdtEndPr/>
                           <w:sdtContent>
                             <w:p>
                               <w:pPr>
@@ -3604,7 +3617,103 @@
     <w:p/>
     <w:p/>
     <w:p/>
-    <w:bookmarkStart w:id="29" w:name="_Toc465373469" w:displacedByCustomXml="next"/>
+    <w:p/>
+    <w:p/>
+    <w:p/>
+    <w:p>
+      <w:bookmarkStart w:id="29" w:name="_GoBack"/>
+      <w:r>
+        <w:rPr>
+          <w:noProof/>
+          <w:lang w:eastAsia="en-GB"/>
+        </w:rPr>
+        <w:drawing>
+          <wp:anchor distT="0" distB="0" distL="114300" distR="114300" simplePos="0" relativeHeight="251666432" behindDoc="1" locked="0" layoutInCell="1" allowOverlap="1">
+            <wp:simplePos x="0" y="0"/>
+            <wp:positionH relativeFrom="column">
+              <wp:posOffset>-2562225</wp:posOffset>
+            </wp:positionH>
+            <wp:positionV relativeFrom="paragraph">
+              <wp:posOffset>238125</wp:posOffset>
+            </wp:positionV>
+            <wp:extent cx="10780395" cy="7412934"/>
+            <wp:effectExtent l="7620" t="0" r="0" b="0"/>
+            <wp:wrapNone/>
+            <wp:docPr id="4" name="Picture 4"/>
+            <wp:cNvGraphicFramePr>
+              <a:graphicFrameLocks xmlns:a="http://schemas.openxmlformats.org/drawingml/2006/main" noChangeAspect="1"/>
+            </wp:cNvGraphicFramePr>
+            <a:graphic xmlns:a="http://schemas.openxmlformats.org/drawingml/2006/main">
+              <a:graphicData uri="http://schemas.openxmlformats.org/drawingml/2006/picture">
+                <pic:pic xmlns:pic="http://schemas.openxmlformats.org/drawingml/2006/picture">
+                  <pic:nvPicPr>
+                    <pic:cNvPr id="4" name="fsa_flow_chart (1).png"/>
+                    <pic:cNvPicPr/>
+                  </pic:nvPicPr>
+                  <pic:blipFill>
+                    <a:blip r:embed="rId12" cstate="print">
+                      <a:extLst>
+                        <a:ext uri="{28A0092B-C50C-407E-A947-70E740481C1C}">
+                          <a14:useLocalDpi xmlns:a14="http://schemas.microsoft.com/office/drawing/2010/main" val="0"/>
+                        </a:ext>
+                      </a:extLst>
+                    </a:blip>
+                    <a:stretch>
+                      <a:fillRect/>
+                    </a:stretch>
+                  </pic:blipFill>
+                  <pic:spPr>
+                    <a:xfrm rot="5400000">
+                      <a:off x="0" y="0"/>
+                      <a:ext cx="10780395" cy="7412934"/>
+                    </a:xfrm>
+                    <a:prstGeom prst="rect">
+                      <a:avLst/>
+                    </a:prstGeom>
+                    <a:noFill/>
+                  </pic:spPr>
+                </pic:pic>
+              </a:graphicData>
+            </a:graphic>
+            <wp14:sizeRelH relativeFrom="page">
+              <wp14:pctWidth>0</wp14:pctWidth>
+            </wp14:sizeRelH>
+            <wp14:sizeRelV relativeFrom="page">
+              <wp14:pctHeight>0</wp14:pctHeight>
+            </wp14:sizeRelV>
+          </wp:anchor>
+        </w:drawing>
+      </w:r>
+      <w:bookmarkEnd w:id="29"/>
+    </w:p>
+    <w:p/>
+    <w:p/>
+    <w:p/>
+    <w:p/>
+    <w:p/>
+    <w:p/>
+    <w:p/>
+    <w:p/>
+    <w:p/>
+    <w:p/>
+    <w:p/>
+    <w:p/>
+    <w:p/>
+    <w:p/>
+    <w:p/>
+    <w:p/>
+    <w:p/>
+    <w:p/>
+    <w:p/>
+    <w:p/>
+    <w:p/>
+    <w:p/>
+    <w:p/>
+    <w:p/>
+    <w:p/>
+    <w:p/>
+    <w:p/>
+    <w:bookmarkStart w:id="30" w:name="_Toc465373469" w:displacedByCustomXml="next"/>
     <w:sdt>
       <w:sdtPr>
         <w:rPr>
@@ -3634,7 +3743,7 @@
           <w:r>
             <w:t>Contents</w:t>
           </w:r>
-          <w:bookmarkEnd w:id="29"/>
+          <w:bookmarkEnd w:id="30"/>
         </w:p>
         <w:p>
           <w:pPr>
@@ -5886,17 +5995,15 @@
       <w:pPr>
         <w:pStyle w:val="Heading1"/>
       </w:pPr>
-      <w:bookmarkStart w:id="30" w:name="_Toc465373470"/>
-      <w:bookmarkStart w:id="31" w:name="_GoBack"/>
-      <w:bookmarkEnd w:id="31"/>
+      <w:bookmarkStart w:id="31" w:name="_Toc465373470"/>
       <w:r>
         <w:lastRenderedPageBreak/>
         <w:t>References:</w:t>
       </w:r>
-      <w:bookmarkEnd w:id="30"/>
+      <w:bookmarkEnd w:id="31"/>
     </w:p>
     <w:sectPr>
-      <w:footerReference w:type="default" r:id="rId12"/>
+      <w:footerReference w:type="default" r:id="rId13"/>
       <w:endnotePr>
         <w:numFmt w:val="decimal"/>
       </w:endnotePr>
@@ -7452,7 +7559,7 @@
           <w:rPr>
             <w:noProof/>
           </w:rPr>
-          <w:t>14</w:t>
+          <w:t>13</w:t>
         </w:r>
         <w:r>
           <w:rPr>
@@ -10142,7 +10249,7 @@
 </file>
 
 <file path=customXml/itemProps2.xml><?xml version="1.0" encoding="utf-8"?>
-<ds:datastoreItem xmlns:ds="http://schemas.openxmlformats.org/officeDocument/2006/customXml" ds:itemID="{4D991D29-F362-4226-933C-4A3247181966}">
+<ds:datastoreItem xmlns:ds="http://schemas.openxmlformats.org/officeDocument/2006/customXml" ds:itemID="{DB95C7F9-20CF-4536-B60F-685D61FCEC76}">
   <ds:schemaRefs>
     <ds:schemaRef ds:uri="http://schemas.openxmlformats.org/officeDocument/2006/bibliography"/>
   </ds:schemaRefs>

</xml_diff>

<commit_message>
added one more to do for my-self :)
</commit_message>
<xml_diff>
--- a/FSA.docx
+++ b/FSA.docx
@@ -5694,80 +5694,25 @@
         <w:t>U</w:t>
       </w:r>
       <w:r>
-        <w:t xml:space="preserve">sing Unity Personal Edition as a game engine, Google Sketchup for 3d modelling, Visual Studio Community Edition for creating Unity scripts, and online tools like </w:t>
-      </w:r>
-      <w:proofErr w:type="spellStart"/>
-      <w:r>
-        <w:t>NaturalReaders</w:t>
-      </w:r>
-      <w:proofErr w:type="spellEnd"/>
-      <w:r>
-        <w:t xml:space="preserve"> </w:t>
+        <w:t xml:space="preserve">sing Unity Personal Edition as a game engine, Google Sketchup for 3d modelling, Visual Studio Community Edition for creating Unity scripts, and online tools like NaturalReaders </w:t>
       </w:r>
       <w:r>
         <w:rPr>
           <w:rStyle w:val="selectable"/>
         </w:rPr>
-        <w:t xml:space="preserve">("Free text to speech with Naturally Sounding Voices Online Demo — Free </w:t>
-      </w:r>
-      <w:proofErr w:type="spellStart"/>
+        <w:t>("Free text to speech with Naturally Sounding Voices Online Demo — Free NaturalReader", 2016)</w:t>
+      </w:r>
+      <w:r>
+        <w:t xml:space="preserve"> to create audio from text, </w:t>
+      </w:r>
+      <w:r>
+        <w:t xml:space="preserve">Pixlr </w:t>
+      </w:r>
       <w:r>
         <w:rPr>
           <w:rStyle w:val="selectable"/>
         </w:rPr>
-        <w:t>NaturalReader</w:t>
-      </w:r>
-      <w:proofErr w:type="spellEnd"/>
-      <w:r>
-        <w:rPr>
-          <w:rStyle w:val="selectable"/>
-        </w:rPr>
-        <w:t>", 2016)</w:t>
-      </w:r>
-      <w:r>
-        <w:t xml:space="preserve"> to create audio from text, </w:t>
-      </w:r>
-      <w:proofErr w:type="spellStart"/>
-      <w:r>
-        <w:t>Pixlr</w:t>
-      </w:r>
-      <w:proofErr w:type="spellEnd"/>
-      <w:r>
-        <w:t xml:space="preserve"> </w:t>
-      </w:r>
-      <w:r>
-        <w:rPr>
-          <w:rStyle w:val="selectable"/>
-        </w:rPr>
-        <w:t xml:space="preserve">("Online Photo Editor | </w:t>
-      </w:r>
-      <w:proofErr w:type="spellStart"/>
-      <w:r>
-        <w:rPr>
-          <w:rStyle w:val="selectable"/>
-        </w:rPr>
-        <w:t>Pixlr</w:t>
-      </w:r>
-      <w:proofErr w:type="spellEnd"/>
-      <w:r>
-        <w:rPr>
-          <w:rStyle w:val="selectable"/>
-        </w:rPr>
-        <w:t xml:space="preserve"> Editor | Autodesk </w:t>
-      </w:r>
-      <w:proofErr w:type="spellStart"/>
-      <w:r>
-        <w:rPr>
-          <w:rStyle w:val="selectable"/>
-        </w:rPr>
-        <w:t>Pixlr</w:t>
-      </w:r>
-      <w:proofErr w:type="spellEnd"/>
-      <w:r>
-        <w:rPr>
-          <w:rStyle w:val="selectable"/>
-        </w:rPr>
-        <w:t xml:space="preserve">", 2016) to edit textures, and PowerPoint to create videos from presentations, FSA went from prototype to gold master in </w:t>
+        <w:t xml:space="preserve">("Online Photo Editor | Pixlr Editor | Autodesk Pixlr", 2016) to edit textures, and PowerPoint to create videos from presentations, FSA went from prototype to gold master in </w:t>
       </w:r>
       <w:r>
         <w:rPr>
@@ -7403,15 +7348,7 @@
         <w:t>s</w:t>
       </w:r>
       <w:r>
-        <w:t>e (</w:t>
-      </w:r>
-      <w:proofErr w:type="spellStart"/>
-      <w:r>
-        <w:t>Mujis</w:t>
-      </w:r>
-      <w:proofErr w:type="spellEnd"/>
-      <w:r>
-        <w:t>, 201</w:t>
+        <w:t>e (Mujis, 201</w:t>
       </w:r>
       <w:r>
         <w:t>0</w:t>
@@ -7630,9 +7567,28 @@
     </w:p>
     <w:p>
       <w:pPr>
+        <w:rPr>
+          <w:color w:val="FF0000"/>
+          <w:sz w:val="56"/>
+          <w:szCs w:val="60"/>
+        </w:rPr>
+      </w:pPr>
+      <w:r>
+        <w:rPr>
+          <w:color w:val="FF0000"/>
+          <w:sz w:val="56"/>
+          <w:szCs w:val="60"/>
+        </w:rPr>
+        <w:t>ADD in 4.3 pc specs</w:t>
+      </w:r>
+      <w:bookmarkStart w:id="34" w:name="_GoBack"/>
+      <w:bookmarkEnd w:id="34"/>
+    </w:p>
+    <w:p>
+      <w:pPr>
         <w:pStyle w:val="Heading1"/>
       </w:pPr>
-      <w:bookmarkStart w:id="34" w:name="_Toc468530818"/>
+      <w:bookmarkStart w:id="35" w:name="_Toc468530818"/>
       <w:r>
         <w:t xml:space="preserve">CHAPTER 5 - </w:t>
       </w:r>
@@ -7642,7 +7598,7 @@
       <w:r>
         <w:t xml:space="preserve"> and conclusions</w:t>
       </w:r>
-      <w:bookmarkEnd w:id="34"/>
+      <w:bookmarkEnd w:id="35"/>
     </w:p>
     <w:p/>
     <w:p>
@@ -7697,11 +7653,11 @@
       <w:pPr>
         <w:pStyle w:val="Heading1"/>
       </w:pPr>
-      <w:bookmarkStart w:id="35" w:name="_Toc468530819"/>
+      <w:bookmarkStart w:id="36" w:name="_Toc468530819"/>
       <w:r>
         <w:t>Further work</w:t>
       </w:r>
-      <w:bookmarkEnd w:id="35"/>
+      <w:bookmarkEnd w:id="36"/>
     </w:p>
     <w:p>
       <w:r>
@@ -7765,16 +7721,13 @@
         </w:numPr>
       </w:pPr>
       <w:r>
+        <w:lastRenderedPageBreak/>
         <w:t>informational videos could benefit from more specialised information (such as having the information provided by a firefighter)</w:t>
       </w:r>
     </w:p>
     <w:p>
       <w:r>
-        <w:t xml:space="preserve">The flow of the game could be changed to increase difficulty. The user could only be limited to play the scenario for maximum two times, and then proceed through scenarios and the user should know </w:t>
-      </w:r>
-      <w:r>
-        <w:lastRenderedPageBreak/>
-        <w:t>if they pass or fail only after they play the last scenario. On fail, the user should focus more on theory and watch videos again.</w:t>
+        <w:t>The flow of the game could be changed to increase difficulty. The user could only be limited to play the scenario for maximum two times, and then proceed through scenarios and the user should know if they pass or fail only after they play the last scenario. On fail, the user should focus more on theory and watch videos again.</w:t>
       </w:r>
     </w:p>
     <w:p>
@@ -7791,18 +7744,16 @@
       <w:pPr>
         <w:pStyle w:val="Heading1"/>
       </w:pPr>
-      <w:bookmarkStart w:id="36" w:name="_Toc468530820"/>
+      <w:bookmarkStart w:id="37" w:name="_Toc468530820"/>
     </w:p>
     <w:p>
       <w:pPr>
         <w:pStyle w:val="Heading1"/>
       </w:pPr>
-      <w:bookmarkStart w:id="37" w:name="_GoBack"/>
+      <w:r>
+        <w:t>References:</w:t>
+      </w:r>
       <w:bookmarkEnd w:id="37"/>
-      <w:r>
-        <w:t>References:</w:t>
-      </w:r>
-      <w:bookmarkEnd w:id="36"/>
     </w:p>
     <w:p/>
     <w:p>
@@ -7820,25 +7771,7 @@
           <w:color w:val="222222"/>
           <w:shd w:val="clear" w:color="auto" w:fill="FFFFFF"/>
         </w:rPr>
-        <w:t xml:space="preserve">Almeida, J. E., Jacob, J. T. P. N., </w:t>
-      </w:r>
-      <w:proofErr w:type="spellStart"/>
-      <w:r>
-        <w:rPr>
-          <w:rFonts w:cstheme="minorHAnsi"/>
-          <w:color w:val="222222"/>
-          <w:shd w:val="clear" w:color="auto" w:fill="FFFFFF"/>
-        </w:rPr>
-        <w:t>Faria</w:t>
-      </w:r>
-      <w:proofErr w:type="spellEnd"/>
-      <w:r>
-        <w:rPr>
-          <w:rFonts w:cstheme="minorHAnsi"/>
-          <w:color w:val="222222"/>
-          <w:shd w:val="clear" w:color="auto" w:fill="FFFFFF"/>
-        </w:rPr>
-        <w:t>, B. M., Rossetti, R. J., &amp; Coelho, A. L. (2014, June). Serious games for the Elicitation of way-finding behaviours in emergency situations. In</w:t>
+        <w:t>Almeida, J. E., Jacob, J. T. P. N., Faria, B. M., Rossetti, R. J., &amp; Coelho, A. L. (2014, June). Serious games for the Elicitation of way-finding behaviours in emergency situations. In</w:t>
       </w:r>
       <w:r>
         <w:rPr>
@@ -7902,25 +7835,7 @@
           <w:color w:val="222222"/>
           <w:shd w:val="clear" w:color="auto" w:fill="FFFFFF"/>
         </w:rPr>
-        <w:t xml:space="preserve">Bernardes, S. M. F., </w:t>
-      </w:r>
-      <w:proofErr w:type="spellStart"/>
-      <w:r>
-        <w:rPr>
-          <w:rFonts w:cstheme="minorHAnsi"/>
-          <w:color w:val="222222"/>
-          <w:shd w:val="clear" w:color="auto" w:fill="FFFFFF"/>
-        </w:rPr>
-        <w:t>Rebelo</w:t>
-      </w:r>
-      <w:proofErr w:type="spellEnd"/>
-      <w:r>
-        <w:rPr>
-          <w:rFonts w:cstheme="minorHAnsi"/>
-          <w:color w:val="222222"/>
-          <w:shd w:val="clear" w:color="auto" w:fill="FFFFFF"/>
-        </w:rPr>
-        <w:t>, F., Vilar, E., Noriega, P., &amp; Borges, T. (2015). Methodological approaches for use virtual reality to develop emergency evacuation simulations for training, in emergency situations.</w:t>
+        <w:t>Bernardes, S. M. F., Rebelo, F., Vilar, E., Noriega, P., &amp; Borges, T. (2015). Methodological approaches for use virtual reality to develop emergency evacuation simulations for training, in emergency situations.</w:t>
       </w:r>
       <w:r>
         <w:rPr>
@@ -8294,51 +8209,7 @@
           <w:color w:val="222222"/>
           <w:shd w:val="clear" w:color="auto" w:fill="FFFFFF"/>
         </w:rPr>
-        <w:t xml:space="preserve">STSC </w:t>
-      </w:r>
-      <w:proofErr w:type="spellStart"/>
-      <w:r>
-        <w:rPr>
-          <w:rFonts w:cs="Arial"/>
-          <w:i/>
-          <w:iCs/>
-          <w:color w:val="222222"/>
-          <w:shd w:val="clear" w:color="auto" w:fill="FFFFFF"/>
-        </w:rPr>
-        <w:t>CrossTalk</w:t>
-      </w:r>
-      <w:proofErr w:type="spellEnd"/>
-      <w:r>
-        <w:rPr>
-          <w:rFonts w:cs="Arial"/>
-          <w:i/>
-          <w:iCs/>
-          <w:color w:val="222222"/>
-          <w:shd w:val="clear" w:color="auto" w:fill="FFFFFF"/>
-        </w:rPr>
-        <w:t xml:space="preserve"> (USAF Software Technology Support </w:t>
-      </w:r>
-      <w:proofErr w:type="spellStart"/>
-      <w:r>
-        <w:rPr>
-          <w:rFonts w:cs="Arial"/>
-          <w:i/>
-          <w:iCs/>
-          <w:color w:val="222222"/>
-          <w:shd w:val="clear" w:color="auto" w:fill="FFFFFF"/>
-        </w:rPr>
-        <w:t>Center</w:t>
-      </w:r>
-      <w:proofErr w:type="spellEnd"/>
-      <w:r>
-        <w:rPr>
-          <w:rFonts w:cs="Arial"/>
-          <w:i/>
-          <w:iCs/>
-          <w:color w:val="222222"/>
-          <w:shd w:val="clear" w:color="auto" w:fill="FFFFFF"/>
-        </w:rPr>
-        <w:t>)</w:t>
+        <w:t>STSC CrossTalk (USAF Software Technology Support Center)</w:t>
       </w:r>
       <w:r>
         <w:rPr>
@@ -8703,7 +8574,6 @@
           <w:color w:val="222222"/>
           <w:shd w:val="clear" w:color="auto" w:fill="FFFFFF"/>
         </w:rPr>
-        <w:lastRenderedPageBreak/>
         <w:t>Fang, X., Di, Z., &amp; Jun, W. (2014, June). Fire Safety Management Information System Design for Key Social Organizations. In</w:t>
       </w:r>
       <w:r>
@@ -8818,18 +8688,8 @@
           <w:i/>
           <w:iCs/>
         </w:rPr>
-        <w:t xml:space="preserve">Free text to speech with Naturally Sounding Voices Online Demo — Free </w:t>
-      </w:r>
-      <w:proofErr w:type="spellStart"/>
-      <w:r>
-        <w:rPr>
-          <w:rStyle w:val="selectable"/>
-          <w:i/>
-          <w:iCs/>
-        </w:rPr>
-        <w:t>NaturalReader</w:t>
-      </w:r>
-      <w:proofErr w:type="spellEnd"/>
+        <w:t>Free text to speech with Naturally Sounding Voices Online Demo — Free NaturalReader</w:t>
+      </w:r>
       <w:r>
         <w:rPr>
           <w:rStyle w:val="selectable"/>
@@ -9009,25 +8869,7 @@
           <w:color w:val="222222"/>
           <w:shd w:val="clear" w:color="auto" w:fill="FFFFFF"/>
         </w:rPr>
-        <w:t xml:space="preserve">Kobes, M., </w:t>
-      </w:r>
-      <w:proofErr w:type="spellStart"/>
-      <w:r>
-        <w:rPr>
-          <w:rFonts w:cstheme="minorHAnsi"/>
-          <w:color w:val="222222"/>
-          <w:shd w:val="clear" w:color="auto" w:fill="FFFFFF"/>
-        </w:rPr>
-        <w:t>Helsloot</w:t>
-      </w:r>
-      <w:proofErr w:type="spellEnd"/>
-      <w:r>
-        <w:rPr>
-          <w:rFonts w:cstheme="minorHAnsi"/>
-          <w:color w:val="222222"/>
-          <w:shd w:val="clear" w:color="auto" w:fill="FFFFFF"/>
-        </w:rPr>
-        <w:t>, I., de Vries, B., &amp; Post, J. (2010). Exit choice,(pre-) movement time and (pre-) evacuation behaviour in hotel fire evacuation—Behavioural analysis and validation of the use of serious gaming in experimental research.</w:t>
+        <w:t>Kobes, M., Helsloot, I., de Vries, B., &amp; Post, J. (2010). Exit choice,(pre-) movement time and (pre-) evacuation behaviour in hotel fire evacuation—Behavioural analysis and validation of the use of serious gaming in experimental research.</w:t>
       </w:r>
       <w:r>
         <w:rPr>
@@ -9332,23 +9174,13 @@
           <w:shd w:val="clear" w:color="auto" w:fill="FFFFFF"/>
         </w:rPr>
       </w:pPr>
-      <w:proofErr w:type="spellStart"/>
-      <w:r>
-        <w:rPr>
-          <w:rFonts w:cstheme="minorHAnsi"/>
-          <w:color w:val="222222"/>
-          <w:shd w:val="clear" w:color="auto" w:fill="FFFFFF"/>
-        </w:rPr>
-        <w:t>Muijs</w:t>
-      </w:r>
-      <w:proofErr w:type="spellEnd"/>
-      <w:r>
-        <w:rPr>
-          <w:rFonts w:cstheme="minorHAnsi"/>
-          <w:color w:val="222222"/>
-          <w:shd w:val="clear" w:color="auto" w:fill="FFFFFF"/>
-        </w:rPr>
-        <w:t>, D. (2010).</w:t>
+      <w:r>
+        <w:rPr>
+          <w:rFonts w:cstheme="minorHAnsi"/>
+          <w:color w:val="222222"/>
+          <w:shd w:val="clear" w:color="auto" w:fill="FFFFFF"/>
+        </w:rPr>
+        <w:t>Muijs, D. (2010).</w:t>
       </w:r>
       <w:r>
         <w:rPr>
@@ -9399,36 +9231,8 @@
           <w:i/>
           <w:iCs/>
         </w:rPr>
-        <w:t xml:space="preserve">Online Photo Editor | </w:t>
-      </w:r>
-      <w:proofErr w:type="spellStart"/>
-      <w:r>
-        <w:rPr>
-          <w:rStyle w:val="selectable"/>
-          <w:i/>
-          <w:iCs/>
-        </w:rPr>
-        <w:t>Pixlr</w:t>
-      </w:r>
-      <w:proofErr w:type="spellEnd"/>
-      <w:r>
-        <w:rPr>
-          <w:rStyle w:val="selectable"/>
-          <w:i/>
-          <w:iCs/>
-        </w:rPr>
-        <w:t xml:space="preserve"> Editor | Autodesk </w:t>
-      </w:r>
-      <w:proofErr w:type="spellStart"/>
-      <w:r>
-        <w:rPr>
-          <w:rStyle w:val="selectable"/>
-          <w:i/>
-          <w:iCs/>
-        </w:rPr>
-        <w:t>Pixlr</w:t>
-      </w:r>
-      <w:proofErr w:type="spellEnd"/>
+        <w:t>Online Photo Editor | Pixlr Editor | Autodesk Pixlr</w:t>
+      </w:r>
       <w:r>
         <w:rPr>
           <w:rStyle w:val="selectable"/>
@@ -9763,6 +9567,7 @@
           <w:color w:val="222222"/>
           <w:shd w:val="clear" w:color="auto" w:fill="FFFFFF"/>
         </w:rPr>
+        <w:lastRenderedPageBreak/>
         <w:t>Rüppel, U., &amp; Schatz, K. (2011). Designing a BIM-based serious game for fire safety evacuation simulations.</w:t>
       </w:r>
       <w:r>
@@ -9843,7 +9648,6 @@
           <w:color w:val="222222"/>
           <w:shd w:val="clear" w:color="auto" w:fill="FFFFFF"/>
         </w:rPr>
-        <w:lastRenderedPageBreak/>
         <w:t>Silva, J. F., Almeida, J. E., Rossetti, R. J., &amp; Coelho, A. L. (2013, May). A serious game for EVAcuation training. In</w:t>
       </w:r>
       <w:r>
@@ -10293,7 +10097,7 @@
           <w:rPr>
             <w:noProof/>
           </w:rPr>
-          <w:t>11</w:t>
+          <w:t>12</w:t>
         </w:r>
         <w:r>
           <w:rPr>
@@ -13097,7 +12901,7 @@
 </file>
 
 <file path=customXml/itemProps2.xml><?xml version="1.0" encoding="utf-8"?>
-<ds:datastoreItem xmlns:ds="http://schemas.openxmlformats.org/officeDocument/2006/customXml" ds:itemID="{9EF35BC4-BF2F-4D7D-92DC-12AC139736DA}">
+<ds:datastoreItem xmlns:ds="http://schemas.openxmlformats.org/officeDocument/2006/customXml" ds:itemID="{B2D98E7F-515E-4576-B135-21D299C8E6DF}">
   <ds:schemaRefs>
     <ds:schemaRef ds:uri="http://schemas.openxmlformats.org/officeDocument/2006/bibliography"/>
   </ds:schemaRefs>

</xml_diff>

<commit_message>
updated report to reflect latest changes
</commit_message>
<xml_diff>
--- a/FSA.docx
+++ b/FSA.docx
@@ -363,6 +363,7 @@
                                 <w:dataBinding w:prefixMappings="xmlns:ns0='http://purl.org/dc/elements/1.1/' xmlns:ns1='http://schemas.openxmlformats.org/package/2006/metadata/core-properties' " w:xpath="/ns1:coreProperties[1]/ns0:title[1]" w:storeItemID="{6C3C8BC8-F283-45AE-878A-BAB7291924A1}"/>
                                 <w:text/>
                               </w:sdtPr>
+                              <w:sdtEndPr/>
                               <w:sdtContent>
                                 <w:r>
                                   <w:rPr>
@@ -574,6 +575,7 @@
                               <w:dataBinding w:prefixMappings="xmlns:ns0='http://schemas.openxmlformats.org/officeDocument/2006/extended-properties' " w:xpath="/ns0:Properties[1]/ns0:Company[1]" w:storeItemID="{6668398D-A668-4E3E-A5EB-62B293D839F1}"/>
                               <w:text/>
                             </w:sdtPr>
+                            <w:sdtEndPr/>
                             <w:sdtContent>
                               <w:r>
                                 <w:rPr>
@@ -616,6 +618,7 @@
                               <w:dataBinding w:prefixMappings="xmlns:ns0='http://schemas.microsoft.com/office/2006/coverPageProps' " w:xpath="/ns0:CoverPageProperties[1]/ns0:CompanyAddress[1]" w:storeItemID="{55AF091B-3C7A-41E3-B477-F2FDAA23CFDA}"/>
                               <w:text/>
                             </w:sdtPr>
+                            <w:sdtEndPr/>
                             <w:sdtContent>
                               <w:r>
                                 <w:rPr>
@@ -803,10 +806,6 @@
               </mc:Choice>
               <mc:Fallback>
                 <w:pict>
-                  <v:shapetype id="_x0000_t202" coordsize="21600,21600" o:spt="202" path="m,l,21600r21600,l21600,xe">
-                    <v:stroke joinstyle="miter"/>
-                    <v:path gradientshapeok="t" o:connecttype="rect"/>
-                  </v:shapetype>
                   <v:shape id="Text Box 129" o:spid="_x0000_s1030" type="#_x0000_t202" style="position:absolute;left:0;text-align:left;margin-left:0;margin-top:0;width:453pt;height:38.15pt;z-index:251661312;visibility:visible;mso-wrap-style:square;mso-width-percent:1154;mso-height-percent:0;mso-top-percent:790;mso-wrap-distance-left:9pt;mso-wrap-distance-top:0;mso-wrap-distance-right:9pt;mso-wrap-distance-bottom:0;mso-position-horizontal:center;mso-position-horizontal-relative:page;mso-position-vertical-relative:page;mso-width-percent:1154;mso-height-percent:0;mso-top-percent:790;mso-width-relative:margin;mso-height-relative:margin;v-text-anchor:top" o:gfxdata="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" filled="f" stroked="f" strokeweight=".5pt">
                     <v:textbox style="mso-fit-shape-to-text:t" inset="1in,0,86.4pt,0">
                       <w:txbxContent>
@@ -1053,6 +1052,7 @@
                               <w:calendar w:val="gregorian"/>
                             </w:date>
                           </w:sdtPr>
+                          <w:sdtEndPr/>
                           <w:sdtContent>
                             <w:p>
                               <w:pPr>
@@ -4311,7 +4311,13 @@
         </w:rPr>
       </w:pPr>
       <w:r>
-        <w:t xml:space="preserve">Even in this modern era, the fire still seems to be one of the most dangerous hazards, causing damages that are difficult to recover. According to </w:t>
+        <w:t xml:space="preserve">Even in this modern era, the fire still seems to be one of the most dangerous hazards, causing damages that are difficult to recover. </w:t>
+      </w:r>
+      <w:r>
+        <w:t>Per</w:t>
+      </w:r>
+      <w:r>
+        <w:t xml:space="preserve"> </w:t>
       </w:r>
       <w:r>
         <w:rPr>
@@ -5223,7 +5229,13 @@
         <w:t>research,</w:t>
       </w:r>
       <w:r>
-        <w:t xml:space="preserve"> Ger (2014) shows a key advantage of Serious Games, the ability to provide in detailed assessment that provides a better understanding of a trainee’s progression. He also suggests how this can be expanded on with custom assessment profiles and in detail report generation to provide view of a subject’s skills that goes far beyond a traditional training assessment. Serious Games offer a way around the knowledge retention problem that general education suffers from today and offers ways of analysing subjects that are unseen in traditional training methods. Using Serious Games, we have the ability to attract an audience by going beyond traditional training and providing realistic 3D simulations that is only possible when technology from games are leveraged. Serious games are an opportunity to forego identified issues and present a training alternative that will properly prepare users for fire emergencies through realistic simulation and in detail performance analysis.</w:t>
+        <w:t xml:space="preserve"> Ger (2014) shows a key advantage of Serious Games, the ability to provide in detailed assessment that provides a better understanding of a trainee’s progression. He also suggests how this can be expanded on with custom assessment profiles and in detail report generation to provide view of a subject’s skills that goes far beyond a traditional training assessment. Serious Games offer a way around the knowledge retention problem that general education suffers from today and offers ways of analysing subjects that are unseen in traditional training methods. Using Serious Games, we </w:t>
+      </w:r>
+      <w:r>
+        <w:t>can</w:t>
+      </w:r>
+      <w:r>
+        <w:t xml:space="preserve"> attract an audience by going beyond traditional training and providing realistic 3D simulations that is only possible when technology from games are leveraged. Serious games are an opportunity to forego identified issues and present a training alternative that will properly prepare users for fire emergencies through realistic simulation and in detail performance analysis.</w:t>
       </w:r>
     </w:p>
     <w:p>
@@ -5314,7 +5326,19 @@
         <w:t>et al. (2015)</w:t>
       </w:r>
       <w:r>
-        <w:t xml:space="preserve"> discuss a serious game where they show how flame, smoke, and heat affects a five-story apartment over time. Even despite some limitation in the application, it yielded positive results and players were able to improve their real-time decision making in an emergency situation and react to different dangers. This is similar to the Fire Safety Awareness application (FSA), where players will be able to see how a fire affects a building over time. However, FSA goes one stage beyond this, and allows the user to </w:t>
+        <w:t xml:space="preserve"> discuss a serious game where they show how flame, smoke, and heat affects a five-story apartment over time. Even despite some limitation in the application, it yielded positive results and players </w:t>
+      </w:r>
+      <w:r>
+        <w:t>could</w:t>
+      </w:r>
+      <w:r>
+        <w:t xml:space="preserve"> improve their real-time decision making in an </w:t>
+      </w:r>
+      <w:r>
+        <w:t>emergency</w:t>
+      </w:r>
+      <w:r>
+        <w:t xml:space="preserve"> and react to different dangers. This is similar to the Fire Safety Awareness application (FSA), where players will be able to see how a fire affects a building over time. However, FSA goes one stage beyond this, and allows the user to </w:t>
       </w:r>
       <w:r>
         <w:t>experience</w:t>
@@ -5343,7 +5367,13 @@
     </w:p>
     <w:p>
       <w:r>
-        <w:t>In a different paper Ribeiro</w:t>
+        <w:t>In a different paper</w:t>
+      </w:r>
+      <w:r>
+        <w:t>,</w:t>
+      </w:r>
+      <w:r>
+        <w:t xml:space="preserve"> Ribeiro</w:t>
       </w:r>
       <w:r>
         <w:t xml:space="preserve"> </w:t>
@@ -5358,10 +5388,22 @@
         <w:t xml:space="preserve"> (2012) noticed that the average time for evacuating a building in a virtual 3D environment i</w:t>
       </w:r>
       <w:r>
-        <w:t>s actually higher than the real-</w:t>
-      </w:r>
-      <w:r>
-        <w:t>life time interval. This only reveals that the evaluation contained a large tolerance for error. It is not mentioned either if the scaling of the 3D models used or if the physics are correctly applied in the application. Even if their serious game was developed using Unity and physics is granted from the start, scaling the models correctly, adjusting the right movement speed of the player are key aspects that need to be perfectly tweaked in order to deliver a player behaviour which can be measured in real time and return satisfying results.</w:t>
+        <w:t xml:space="preserve">s </w:t>
+      </w:r>
+      <w:r>
+        <w:t>higher</w:t>
+      </w:r>
+      <w:r>
+        <w:t xml:space="preserve"> than the real-</w:t>
+      </w:r>
+      <w:r>
+        <w:t xml:space="preserve">life time interval. This only reveals that the evaluation contained a large tolerance for error. It is not mentioned either if the scaling of the 3D models used or if the physics are correctly applied in the application. Even if their serious game was developed using Unity and physics is granted from the start, scaling the models correctly, adjusting the right movement speed of the player are key aspects that need to be perfectly tweaked </w:t>
+      </w:r>
+      <w:r>
+        <w:t>to</w:t>
+      </w:r>
+      <w:r>
+        <w:t xml:space="preserve"> deliver a player behaviour which can be measured in real time and return satisfying results.</w:t>
       </w:r>
     </w:p>
     <w:p>
@@ -5429,7 +5471,13 @@
         <w:t xml:space="preserve"> </w:t>
       </w:r>
       <w:r>
-        <w:t>et al. (2015) come with an interesting solution related to fire safety. In their experiment a HARMS</w:t>
+        <w:t xml:space="preserve">et al. (2015) come with an interesting solution related to fire safety. In their experiment </w:t>
+      </w:r>
+      <w:r>
+        <w:t>the</w:t>
+      </w:r>
+      <w:r>
+        <w:t xml:space="preserve"> HARMS</w:t>
       </w:r>
       <w:r>
         <w:t xml:space="preserve"> (</w:t>
@@ -5452,7 +5500,19 @@
     </w:p>
     <w:p>
       <w:r>
-        <w:t>While this scenario sounds plausible and would be nice to have in FSA, the training would be more related to controlling the systems involved in the HARMS solution rather than being focused on human knowledge related to fire safety.</w:t>
+        <w:t xml:space="preserve">While this </w:t>
+      </w:r>
+      <w:r>
+        <w:t xml:space="preserve">is a </w:t>
+      </w:r>
+      <w:r>
+        <w:t xml:space="preserve">plausible </w:t>
+      </w:r>
+      <w:r>
+        <w:t xml:space="preserve">scenario which </w:t>
+      </w:r>
+      <w:r>
+        <w:t>would be nice to have in FSA, the training would be more related to controlling the systems involved in the HARMS solution rather than being focused on human knowledge related to fire safety.</w:t>
       </w:r>
     </w:p>
     <w:p>
@@ -5480,7 +5540,12 @@
         <w:t xml:space="preserve"> et al. </w:t>
       </w:r>
       <w:r>
-        <w:t>(2014) created a whole system for organisations which allows real-time monitoring to be performed. While their platform could gather statistics about places with most frequent fire alarms and could also suggest where renovation and maintenance should be carried out, these places also highlight where the personnel would need more fire safety education, as it is not only authorities’ responsibility to prevent fires.</w:t>
+        <w:t>(2014) created a whole system for organisations which allows real-time monitoring to be performed. While their platform could gather statistics about p</w:t>
+      </w:r>
+      <w:bookmarkStart w:id="13" w:name="_GoBack"/>
+      <w:bookmarkEnd w:id="13"/>
+      <w:r>
+        <w:t>laces with most frequent fire alarms and could also suggest where renovation and maintenance should be carried out, these places also highlight where the personnel would need more fire safety education, as it is not only authorities’ responsibility to prevent fires.</w:t>
       </w:r>
     </w:p>
     <w:p>
@@ -5498,7 +5563,13 @@
         <w:t xml:space="preserve"> (2010)</w:t>
       </w:r>
       <w:r>
-        <w:t xml:space="preserve"> discuss how the Building Information Model (BIM) can be used to rapidly create some recreations of some buildings which cannot be closed for training, like a hospital. The paper finds that simulation elements, like smoke, closely mirror their real-life equivalents and provide a realistic experience for firefighters. This is similar to FSA, which will have a "evacuation" mode in where players have to escape a burning building in which some exits may be blocked. The paper also discusses how using a serious game is much more cost-effective for the company compared to a drill, as they do not need to shut down during it.</w:t>
+        <w:t xml:space="preserve"> discuss how the Building Information Model (BIM) can be used to rapidly create some recreations of some buildings which cannot be closed for training, like a hospital. The paper finds that simulation elements, like smoke, closely mirror their real-life equivalents and provide a realistic experience for firefighters. This is similar to FSA, which will have a "evacuation" mode in where players </w:t>
+      </w:r>
+      <w:r>
+        <w:t>must</w:t>
+      </w:r>
+      <w:r>
+        <w:t xml:space="preserve"> escape a burning building in which some exits may be blocked. The paper also discusses how using a serious game is much more cost-effective for the company compared to a drill, as they do not need to shut down during it.</w:t>
       </w:r>
     </w:p>
     <w:p>
@@ -5530,18 +5601,24 @@
         <w:t xml:space="preserve">are given </w:t>
       </w:r>
       <w:r>
-        <w:t>multiple scenarios to deal with in a fire-emergency situation, so that they will be more comfortable in a larger number of situations.</w:t>
+        <w:t>multiple scenarios to deal with in a fire-</w:t>
+      </w:r>
+      <w:r>
+        <w:t>emergency</w:t>
+      </w:r>
+      <w:r>
+        <w:t>, so that they will be more comfortable in a larger number of situations.</w:t>
       </w:r>
     </w:p>
     <w:p>
       <w:pPr>
         <w:pStyle w:val="Heading2"/>
       </w:pPr>
-      <w:bookmarkStart w:id="13" w:name="_Toc468530797"/>
+      <w:bookmarkStart w:id="14" w:name="_Toc468530797"/>
       <w:r>
         <w:t>2.3 Conclusions and discussion</w:t>
       </w:r>
-      <w:bookmarkEnd w:id="13"/>
+      <w:bookmarkEnd w:id="14"/>
     </w:p>
     <w:p>
       <w:r>
@@ -5664,7 +5741,7 @@
       <w:pPr>
         <w:pStyle w:val="Heading1"/>
       </w:pPr>
-      <w:bookmarkStart w:id="14" w:name="_Toc468530798"/>
+      <w:bookmarkStart w:id="15" w:name="_Toc468530798"/>
       <w:r>
         <w:lastRenderedPageBreak/>
         <w:t>C</w:t>
@@ -5678,7 +5755,7 @@
       <w:r>
         <w:t>The solution</w:t>
       </w:r>
-      <w:bookmarkEnd w:id="14"/>
+      <w:bookmarkEnd w:id="15"/>
     </w:p>
     <w:p/>
     <w:p>
@@ -5786,11 +5863,11 @@
       <w:pPr>
         <w:pStyle w:val="Heading2"/>
       </w:pPr>
-      <w:bookmarkStart w:id="15" w:name="_Toc468530799"/>
+      <w:bookmarkStart w:id="16" w:name="_Toc468530799"/>
       <w:r>
         <w:t>3.1 The main components</w:t>
       </w:r>
-      <w:bookmarkEnd w:id="15"/>
+      <w:bookmarkEnd w:id="16"/>
     </w:p>
     <w:p>
       <w:r>
@@ -5922,7 +5999,19 @@
         <w:t>(</w:t>
       </w:r>
       <w:r>
-        <w:t>the user will put off a fire using the right type of extinguisher</w:t>
+        <w:t xml:space="preserve">the user will put off </w:t>
+      </w:r>
+      <w:r>
+        <w:t>three</w:t>
+      </w:r>
+      <w:r>
+        <w:t xml:space="preserve"> fire</w:t>
+      </w:r>
+      <w:r>
+        <w:t>s</w:t>
+      </w:r>
+      <w:r>
+        <w:t xml:space="preserve"> using the right type of extinguisher</w:t>
       </w:r>
       <w:r>
         <w:t>)</w:t>
@@ -5990,11 +6079,11 @@
       <w:pPr>
         <w:pStyle w:val="Heading2"/>
       </w:pPr>
-      <w:bookmarkStart w:id="16" w:name="_Toc468530800"/>
+      <w:bookmarkStart w:id="17" w:name="_Toc468530800"/>
       <w:r>
         <w:t>3.2 The scene</w:t>
       </w:r>
-      <w:bookmarkEnd w:id="16"/>
+      <w:bookmarkEnd w:id="17"/>
     </w:p>
     <w:p>
       <w:r>
@@ -6173,24 +6262,24 @@
       <w:pPr>
         <w:pStyle w:val="Heading2"/>
       </w:pPr>
-      <w:bookmarkStart w:id="17" w:name="_Toc468530801"/>
+      <w:bookmarkStart w:id="18" w:name="_Toc468530801"/>
       <w:r>
         <w:t xml:space="preserve">3.3 </w:t>
       </w:r>
       <w:r>
         <w:t>First person</w:t>
       </w:r>
-      <w:bookmarkEnd w:id="17"/>
+      <w:bookmarkEnd w:id="18"/>
     </w:p>
     <w:p>
       <w:pPr>
         <w:pStyle w:val="Heading3"/>
       </w:pPr>
-      <w:bookmarkStart w:id="18" w:name="_Toc468530802"/>
+      <w:bookmarkStart w:id="19" w:name="_Toc468530802"/>
       <w:r>
         <w:t>3.3.1 The character</w:t>
       </w:r>
-      <w:bookmarkEnd w:id="18"/>
+      <w:bookmarkEnd w:id="19"/>
     </w:p>
     <w:p>
       <w:r>
@@ -6228,11 +6317,11 @@
       <w:pPr>
         <w:pStyle w:val="Heading3"/>
       </w:pPr>
-      <w:bookmarkStart w:id="19" w:name="_Toc468530803"/>
+      <w:bookmarkStart w:id="20" w:name="_Toc468530803"/>
       <w:r>
         <w:t>3.3.2 Movement</w:t>
       </w:r>
-      <w:bookmarkEnd w:id="19"/>
+      <w:bookmarkEnd w:id="20"/>
     </w:p>
     <w:p>
       <w:r>
@@ -6245,41 +6334,59 @@
         <w:t>D,</w:t>
       </w:r>
       <w:r>
-        <w:t xml:space="preserve"> and SPACEBAR for jumping. The character will use the mouse for looking around and the keys for movement. The left click will also be used to confirm the identification of an item or </w:t>
-      </w:r>
-      <w:r>
-        <w:t xml:space="preserve">to equip a fire extinguisher </w:t>
+        <w:t xml:space="preserve"> for directional movement, </w:t>
+      </w:r>
+      <w:r>
+        <w:t>SPACEBAR for jumping</w:t>
+      </w:r>
+      <w:r>
+        <w:t xml:space="preserve"> and left Shift for running</w:t>
+      </w:r>
+      <w:r>
+        <w:t>. The character will use the mouse for looking around</w:t>
+      </w:r>
+      <w:r>
+        <w:t>.</w:t>
+      </w:r>
+      <w:r>
+        <w:t xml:space="preserve"> </w:t>
+      </w:r>
+      <w:r>
+        <w:t>The key E is the action key: will be used to open doors (where the user has access) and to trigger alarm</w:t>
+      </w:r>
+      <w:r>
+        <w:t>. The left click will be used to confir</w:t>
+      </w:r>
+      <w:r>
+        <w:t xml:space="preserve">m the identification of an item, </w:t>
+      </w:r>
+      <w:r>
+        <w:t>to equip a fire extinguisher</w:t>
+      </w:r>
+      <w:r>
+        <w:t>, to squeeze the extinguisher’s lever</w:t>
+      </w:r>
+      <w:r>
+        <w:t xml:space="preserve"> </w:t>
       </w:r>
       <w:r>
         <w:t xml:space="preserve">and </w:t>
       </w:r>
       <w:r>
-        <w:t xml:space="preserve">a second </w:t>
-      </w:r>
-      <w:r>
-        <w:t xml:space="preserve">click will cancel the </w:t>
-      </w:r>
-      <w:r>
-        <w:t>identification of</w:t>
-      </w:r>
-      <w:r>
-        <w:t xml:space="preserve"> an item </w:t>
-      </w:r>
-      <w:r>
-        <w:t xml:space="preserve">(that it is currently being pointed at) </w:t>
-      </w:r>
-      <w:r>
-        <w:t>or abandon using the current item.</w:t>
-      </w:r>
-      <w:r>
-        <w:t xml:space="preserve"> The left click is also used to open doors (where the character has access).</w:t>
+        <w:t xml:space="preserve">to activate item </w:t>
+      </w:r>
+      <w:r>
+        <w:t>that it is currently being pointed at</w:t>
+      </w:r>
+      <w:r>
+        <w:t>.</w:t>
       </w:r>
     </w:p>
     <w:p>
       <w:pPr>
         <w:pStyle w:val="Heading3"/>
       </w:pPr>
-      <w:bookmarkStart w:id="20" w:name="_Toc468530804"/>
+      <w:bookmarkStart w:id="21" w:name="_Toc468530804"/>
       <w:r>
         <w:t>3.</w:t>
       </w:r>
@@ -6295,7 +6402,7 @@
       <w:r>
         <w:t xml:space="preserve"> identification task</w:t>
       </w:r>
-      <w:bookmarkEnd w:id="20"/>
+      <w:bookmarkEnd w:id="21"/>
     </w:p>
     <w:p>
       <w:r>
@@ -6481,7 +6588,7 @@
       <w:pPr>
         <w:pStyle w:val="Heading2"/>
       </w:pPr>
-      <w:bookmarkStart w:id="21" w:name="_Toc468530805"/>
+      <w:bookmarkStart w:id="22" w:name="_Toc468530805"/>
       <w:r>
         <w:t>3.</w:t>
       </w:r>
@@ -6491,7 +6598,7 @@
       <w:r>
         <w:t xml:space="preserve"> The scenarios</w:t>
       </w:r>
-      <w:bookmarkEnd w:id="21"/>
+      <w:bookmarkEnd w:id="22"/>
     </w:p>
     <w:p>
       <w:r>
@@ -6520,7 +6627,7 @@
       <w:pPr>
         <w:pStyle w:val="Heading3"/>
       </w:pPr>
-      <w:bookmarkStart w:id="22" w:name="_Toc468530806"/>
+      <w:bookmarkStart w:id="23" w:name="_Toc468530806"/>
       <w:r>
         <w:t>3.</w:t>
       </w:r>
@@ -6530,7 +6637,7 @@
       <w:r>
         <w:t>.1 The Good</w:t>
       </w:r>
-      <w:bookmarkEnd w:id="22"/>
+      <w:bookmarkEnd w:id="23"/>
     </w:p>
     <w:p>
       <w:r>
@@ -6550,7 +6657,7 @@
       <w:pPr>
         <w:pStyle w:val="Heading3"/>
       </w:pPr>
-      <w:bookmarkStart w:id="23" w:name="_Toc468530807"/>
+      <w:bookmarkStart w:id="24" w:name="_Toc468530807"/>
       <w:r>
         <w:t>3.</w:t>
       </w:r>
@@ -6560,7 +6667,7 @@
       <w:r>
         <w:t>.2 The Bad</w:t>
       </w:r>
-      <w:bookmarkEnd w:id="23"/>
+      <w:bookmarkEnd w:id="24"/>
     </w:p>
     <w:p>
       <w:r>
@@ -6595,7 +6702,7 @@
       <w:pPr>
         <w:pStyle w:val="Heading3"/>
       </w:pPr>
-      <w:bookmarkStart w:id="24" w:name="_Toc468530808"/>
+      <w:bookmarkStart w:id="25" w:name="_Toc468530808"/>
       <w:r>
         <w:t>3.</w:t>
       </w:r>
@@ -6605,7 +6712,7 @@
       <w:r>
         <w:t>.3 The Runner</w:t>
       </w:r>
-      <w:bookmarkEnd w:id="24"/>
+      <w:bookmarkEnd w:id="25"/>
     </w:p>
     <w:p>
       <w:r>
@@ -6646,7 +6753,7 @@
       <w:pPr>
         <w:pStyle w:val="Heading3"/>
       </w:pPr>
-      <w:bookmarkStart w:id="25" w:name="_Toc468530809"/>
+      <w:bookmarkStart w:id="26" w:name="_Toc468530809"/>
       <w:r>
         <w:t>3.</w:t>
       </w:r>
@@ -6656,7 +6763,7 @@
       <w:r>
         <w:t>.4 The fighter</w:t>
       </w:r>
-      <w:bookmarkEnd w:id="25"/>
+      <w:bookmarkEnd w:id="26"/>
     </w:p>
     <w:p>
       <w:r>
@@ -6785,7 +6892,7 @@
       <w:pPr>
         <w:pStyle w:val="Heading2"/>
       </w:pPr>
-      <w:bookmarkStart w:id="26" w:name="_Toc468530810"/>
+      <w:bookmarkStart w:id="27" w:name="_Toc468530810"/>
       <w:r>
         <w:t>3.</w:t>
       </w:r>
@@ -6795,7 +6902,7 @@
       <w:r>
         <w:t xml:space="preserve"> The acknowledgement</w:t>
       </w:r>
-      <w:bookmarkEnd w:id="26"/>
+      <w:bookmarkEnd w:id="27"/>
     </w:p>
     <w:p>
       <w:r>
@@ -6825,7 +6932,7 @@
       <w:pPr>
         <w:pStyle w:val="Heading2"/>
       </w:pPr>
-      <w:bookmarkStart w:id="27" w:name="_Toc468530811"/>
+      <w:bookmarkStart w:id="28" w:name="_Toc468530811"/>
       <w:r>
         <w:t>3.7</w:t>
       </w:r>
@@ -6835,7 +6942,7 @@
       <w:r>
         <w:t xml:space="preserve"> and the application flow</w:t>
       </w:r>
-      <w:bookmarkEnd w:id="27"/>
+      <w:bookmarkEnd w:id="28"/>
     </w:p>
     <w:p>
       <w:r>
@@ -7036,41 +7143,51 @@
       </w:r>
     </w:p>
     <w:p>
-      <w:pPr>
+      <w:r>
         <w:rPr>
           <w:i/>
         </w:rPr>
-      </w:pPr>
+        <w:t>Theory</w:t>
+      </w:r>
+      <w:r>
+        <w:t xml:space="preserve"> will </w:t>
+      </w:r>
+      <w:r>
+        <w:t>enter another</w:t>
+      </w:r>
+      <w:r>
+        <w:t xml:space="preserve"> menu where the user can select from a play list a video containing specific theory which interests the user, between these options: </w:t>
+      </w:r>
       <w:r>
         <w:rPr>
           <w:i/>
         </w:rPr>
-        <w:t>Theory</w:t>
-      </w:r>
-      <w:r>
-        <w:t xml:space="preserve"> will </w:t>
-      </w:r>
-      <w:r>
-        <w:t>enter another</w:t>
-      </w:r>
-      <w:r>
-        <w:t xml:space="preserve"> menu where the user can select from a play list a video containing specific theory which interests the user, between these options: </w:t>
+        <w:t>Fire Triangle, Safety Items, Hazard Items, Evacuation</w:t>
+      </w:r>
+      <w:r>
+        <w:t xml:space="preserve"> and </w:t>
       </w:r>
       <w:r>
         <w:rPr>
           <w:i/>
         </w:rPr>
-        <w:t>Fire Triangle, Safety Items, Hazard Items, Evacuation</w:t>
-      </w:r>
-      <w:r>
-        <w:t xml:space="preserve"> and </w:t>
-      </w:r>
-      <w:r>
-        <w:rPr>
-          <w:i/>
-        </w:rPr>
         <w:t>How to put off a fire.</w:t>
       </w:r>
+      <w:r>
+        <w:t xml:space="preserve"> The Fire Triangle video is the only video that we do not own and it is a shortened version of the “</w:t>
+      </w:r>
+      <w:r>
+        <w:t>Esky Fire Safety Course Demo - The Fire Triangle</w:t>
+      </w:r>
+      <w:r>
+        <w:t xml:space="preserve">” available on </w:t>
+      </w:r>
+      <w:r>
+        <w:t>YouTube</w:t>
+      </w:r>
+      <w:r>
+        <w:t>.</w:t>
+      </w:r>
     </w:p>
     <w:p>
       <w:r>
@@ -7096,7 +7213,11 @@
         <w:t xml:space="preserve">attempt of the scenario will be started. </w:t>
       </w:r>
       <w:r>
-        <w:t>This will happen until the scenario is successfully completed</w:t>
+        <w:t xml:space="preserve">This will happen until the scenario is </w:t>
+      </w:r>
+      <w:r>
+        <w:lastRenderedPageBreak/>
+        <w:t>successfully completed</w:t>
       </w:r>
       <w:r>
         <w:t>.</w:t>
@@ -7114,7 +7235,6 @@
           <w:noProof/>
           <w:lang w:eastAsia="en-GB"/>
         </w:rPr>
-        <w:lastRenderedPageBreak/>
         <w:drawing>
           <wp:anchor distT="0" distB="0" distL="114300" distR="114300" simplePos="0" relativeHeight="251666432" behindDoc="1" locked="0" layoutInCell="1" allowOverlap="1">
             <wp:simplePos x="0" y="0"/>
@@ -7240,15 +7360,14 @@
       <w:pPr>
         <w:pStyle w:val="Heading1"/>
       </w:pPr>
-      <w:bookmarkStart w:id="28" w:name="_Toc468530812"/>
-      <w:r>
-        <w:lastRenderedPageBreak/>
+      <w:bookmarkStart w:id="29" w:name="_Toc468530812"/>
+      <w:r>
         <w:t xml:space="preserve">CHAPTER 4 – </w:t>
       </w:r>
       <w:r>
         <w:t>Evaluation</w:t>
       </w:r>
-      <w:bookmarkEnd w:id="28"/>
+      <w:bookmarkEnd w:id="29"/>
     </w:p>
     <w:p/>
     <w:p>
@@ -7263,7 +7382,7 @@
       <w:pPr>
         <w:pStyle w:val="Heading2"/>
       </w:pPr>
-      <w:bookmarkStart w:id="29" w:name="_Toc468530813"/>
+      <w:bookmarkStart w:id="30" w:name="_Toc468530813"/>
       <w:r>
         <w:t>4.1 Qu</w:t>
       </w:r>
@@ -7279,7 +7398,7 @@
       <w:r>
         <w:t>evaluation</w:t>
       </w:r>
-      <w:bookmarkEnd w:id="29"/>
+      <w:bookmarkEnd w:id="30"/>
     </w:p>
     <w:p>
       <w:r>
@@ -7361,11 +7480,11 @@
       <w:pPr>
         <w:pStyle w:val="Heading2"/>
       </w:pPr>
-      <w:bookmarkStart w:id="30" w:name="_Toc468530814"/>
+      <w:bookmarkStart w:id="31" w:name="_Toc468530814"/>
       <w:r>
         <w:t>4.2 Qualitative evaluation</w:t>
       </w:r>
-      <w:bookmarkEnd w:id="30"/>
+      <w:bookmarkEnd w:id="31"/>
       <w:r>
         <w:t xml:space="preserve"> </w:t>
       </w:r>
@@ -7439,7 +7558,7 @@
       <w:pPr>
         <w:pStyle w:val="Heading2"/>
       </w:pPr>
-      <w:bookmarkStart w:id="31" w:name="_Toc468530815"/>
+      <w:bookmarkStart w:id="32" w:name="_Toc468530815"/>
       <w:r>
         <w:t>4.</w:t>
       </w:r>
@@ -7452,7 +7571,7 @@
       <w:r>
         <w:t>User background</w:t>
       </w:r>
-      <w:bookmarkEnd w:id="31"/>
+      <w:bookmarkEnd w:id="32"/>
     </w:p>
     <w:p>
       <w:r>
@@ -7476,7 +7595,7 @@
       <w:pPr>
         <w:pStyle w:val="Heading2"/>
       </w:pPr>
-      <w:bookmarkStart w:id="32" w:name="_Toc468530816"/>
+      <w:bookmarkStart w:id="33" w:name="_Toc468530816"/>
       <w:r>
         <w:t>4.</w:t>
       </w:r>
@@ -7489,7 +7608,7 @@
       <w:r>
         <w:t>Procedure</w:t>
       </w:r>
-      <w:bookmarkEnd w:id="32"/>
+      <w:bookmarkEnd w:id="33"/>
     </w:p>
     <w:p>
       <w:r>
@@ -7502,16 +7621,19 @@
         <w:t xml:space="preserve">before starting the game. </w:t>
       </w:r>
       <w:r>
-        <w:t>The user will be told how to control the actions needed to play the game. Then the user will start the game. As mentioned in the design, they will first have to watch an informative video about fire triangle, then they will play the scenarios. If they will fail a scenario (which is predicted to happen on most the users), they will watch a video containing fire safety information that would help them to complete the scenario. During gameplay, their performance is recorded through the integrated assessment engine, which will collect data for later analysis. When they will have passed the game, another questionnaire with the initial questions will be completed and differences between the two should highlight learning progress.</w:t>
+        <w:t xml:space="preserve">The user will be told how to control the actions needed to play the game. Then the user will start the game. As mentioned in the design, they will first have to watch an informative video about fire triangle, then they will play the scenarios. If they will fail a scenario (which is predicted to happen on most the users), they will watch a video containing fire safety information that would help them to complete the scenario. During gameplay, their </w:t>
+      </w:r>
+      <w:r>
+        <w:lastRenderedPageBreak/>
+        <w:t>performance is recorded through the integrated assessment engine, which will collect data for later analysis. When they will have passed the game, another questionnaire with the initial questions will be completed and differences between the two should highlight learning progress.</w:t>
       </w:r>
     </w:p>
     <w:p>
       <w:pPr>
         <w:pStyle w:val="Heading2"/>
       </w:pPr>
-      <w:bookmarkStart w:id="33" w:name="_Toc468530817"/>
-      <w:r>
-        <w:lastRenderedPageBreak/>
+      <w:bookmarkStart w:id="34" w:name="_Toc468530817"/>
+      <w:r>
         <w:t>4.</w:t>
       </w:r>
       <w:r>
@@ -7520,7 +7642,7 @@
       <w:r>
         <w:t xml:space="preserve"> Results</w:t>
       </w:r>
-      <w:bookmarkEnd w:id="33"/>
+      <w:bookmarkEnd w:id="34"/>
     </w:p>
     <w:p/>
     <w:p>
@@ -7581,8 +7703,6 @@
         </w:rPr>
         <w:t>ADD in 4.3 pc specs</w:t>
       </w:r>
-      <w:bookmarkStart w:id="34" w:name="_GoBack"/>
-      <w:bookmarkEnd w:id="34"/>
     </w:p>
     <w:p>
       <w:pPr>
@@ -7697,6 +7817,7 @@
         </w:numPr>
       </w:pPr>
       <w:r>
+        <w:lastRenderedPageBreak/>
         <w:t>more fire safety items or more hazardous items could be added and the minimum to pass could be raised to increase difficulty (if needed)</w:t>
       </w:r>
     </w:p>
@@ -7721,7 +7842,6 @@
         </w:numPr>
       </w:pPr>
       <w:r>
-        <w:lastRenderedPageBreak/>
         <w:t>informational videos could benefit from more specialised information (such as having the information provided by a firefighter)</w:t>
       </w:r>
     </w:p>
@@ -7734,10 +7854,19 @@
       <w:r>
         <w:t>To add more diversity, other scenes could be used, which would be more rich in fire hazards like a factory, a mine, a gas station, a school, etc.</w:t>
       </w:r>
-    </w:p>
-    <w:p>
-      <w:r>
-        <w:t>All these addition might improve not only the experience of the game but also the accuracy of the results.</w:t>
+      <w:r>
+        <w:t>--</w:t>
+      </w:r>
+    </w:p>
+    <w:p>
+      <w:r>
+        <w:t xml:space="preserve">All </w:t>
+      </w:r>
+      <w:r>
+        <w:t>these additions</w:t>
+      </w:r>
+      <w:r>
+        <w:t xml:space="preserve"> might improve not only the experience of the game but also the accuracy of the results.</w:t>
       </w:r>
     </w:p>
     <w:p>
@@ -8398,6 +8527,7 @@
           <w:color w:val="222222"/>
           <w:shd w:val="clear" w:color="auto" w:fill="FFFFFF"/>
         </w:rPr>
+        <w:lastRenderedPageBreak/>
         <w:t>Denzin, N. K., &amp; Lincoln, Y. S. (2011).</w:t>
       </w:r>
       <w:r>
@@ -9503,6 +9633,7 @@
           <w:color w:val="222222"/>
           <w:shd w:val="clear" w:color="auto" w:fill="FFFFFF"/>
         </w:rPr>
+        <w:lastRenderedPageBreak/>
         <w:t>Rüppel, U., &amp; Schatz, K. (2010, June). BIM-based virtual training environment for fire-fighters. In</w:t>
       </w:r>
       <w:r>
@@ -9567,7 +9698,6 @@
           <w:color w:val="222222"/>
           <w:shd w:val="clear" w:color="auto" w:fill="FFFFFF"/>
         </w:rPr>
-        <w:lastRenderedPageBreak/>
         <w:t>Rüppel, U., &amp; Schatz, K. (2011). Designing a BIM-based serious game for fire safety evacuation simulations.</w:t>
       </w:r>
       <w:r>
@@ -10097,7 +10227,7 @@
           <w:rPr>
             <w:noProof/>
           </w:rPr>
-          <w:t>12</w:t>
+          <w:t>18</w:t>
         </w:r>
         <w:r>
           <w:rPr>
@@ -12901,7 +13031,7 @@
 </file>
 
 <file path=customXml/itemProps2.xml><?xml version="1.0" encoding="utf-8"?>
-<ds:datastoreItem xmlns:ds="http://schemas.openxmlformats.org/officeDocument/2006/customXml" ds:itemID="{B2D98E7F-515E-4576-B135-21D299C8E6DF}">
+<ds:datastoreItem xmlns:ds="http://schemas.openxmlformats.org/officeDocument/2006/customXml" ds:itemID="{02B0691C-1F7F-43C4-B9FC-8242C5A454B9}">
   <ds:schemaRefs>
     <ds:schemaRef ds:uri="http://schemas.openxmlformats.org/officeDocument/2006/bibliography"/>
   </ds:schemaRefs>

</xml_diff>